<commit_message>
Made footer fixed and added timeout for message screen
</commit_message>
<xml_diff>
--- a/User manual.docx
+++ b/User manual.docx
@@ -69,7 +69,7 @@
           <w:r>
             <w:fldChar w:fldCharType="separate"/>
           </w:r>
-          <w:hyperlink w:anchor="_Toc150782637" w:history="1">
+          <w:hyperlink w:anchor="_Toc150875922" w:history="1">
             <w:r>
               <w:rPr>
                 <w:rStyle w:val="Hyperlink"/>
@@ -96,7 +96,7 @@
                 <w:noProof/>
                 <w:webHidden/>
               </w:rPr>
-              <w:instrText xml:space="preserve"> PAGEREF _Toc150782637 \h </w:instrText>
+              <w:instrText xml:space="preserve"> PAGEREF _Toc150875922 \h </w:instrText>
             </w:r>
             <w:r>
               <w:rPr>
@@ -138,7 +138,7 @@
               <w:noProof/>
             </w:rPr>
           </w:pPr>
-          <w:hyperlink w:anchor="_Toc150782638" w:history="1">
+          <w:hyperlink w:anchor="_Toc150875923" w:history="1">
             <w:r>
               <w:rPr>
                 <w:rStyle w:val="Hyperlink"/>
@@ -165,7 +165,7 @@
                 <w:noProof/>
                 <w:webHidden/>
               </w:rPr>
-              <w:instrText xml:space="preserve"> PAGEREF _Toc150782638 \h </w:instrText>
+              <w:instrText xml:space="preserve"> PAGEREF _Toc150875923 \h </w:instrText>
             </w:r>
             <w:r>
               <w:rPr>
@@ -207,7 +207,7 @@
               <w:noProof/>
             </w:rPr>
           </w:pPr>
-          <w:hyperlink w:anchor="_Toc150782639" w:history="1">
+          <w:hyperlink w:anchor="_Toc150875924" w:history="1">
             <w:r>
               <w:rPr>
                 <w:rStyle w:val="Hyperlink"/>
@@ -234,7 +234,7 @@
                 <w:noProof/>
                 <w:webHidden/>
               </w:rPr>
-              <w:instrText xml:space="preserve"> PAGEREF _Toc150782639 \h </w:instrText>
+              <w:instrText xml:space="preserve"> PAGEREF _Toc150875924 \h </w:instrText>
             </w:r>
             <w:r>
               <w:rPr>
@@ -276,7 +276,7 @@
               <w:noProof/>
             </w:rPr>
           </w:pPr>
-          <w:hyperlink w:anchor="_Toc150782640" w:history="1">
+          <w:hyperlink w:anchor="_Toc150875925" w:history="1">
             <w:r>
               <w:rPr>
                 <w:rStyle w:val="Hyperlink"/>
@@ -303,7 +303,7 @@
                 <w:noProof/>
                 <w:webHidden/>
               </w:rPr>
-              <w:instrText xml:space="preserve"> PAGEREF _Toc150782640 \h </w:instrText>
+              <w:instrText xml:space="preserve"> PAGEREF _Toc150875925 \h </w:instrText>
             </w:r>
             <w:r>
               <w:rPr>
@@ -345,7 +345,7 @@
               <w:noProof/>
             </w:rPr>
           </w:pPr>
-          <w:hyperlink w:anchor="_Toc150782641" w:history="1">
+          <w:hyperlink w:anchor="_Toc150875926" w:history="1">
             <w:r>
               <w:rPr>
                 <w:rStyle w:val="Hyperlink"/>
@@ -372,7 +372,7 @@
                 <w:noProof/>
                 <w:webHidden/>
               </w:rPr>
-              <w:instrText xml:space="preserve"> PAGEREF _Toc150782641 \h </w:instrText>
+              <w:instrText xml:space="preserve"> PAGEREF _Toc150875926 \h </w:instrText>
             </w:r>
             <w:r>
               <w:rPr>
@@ -404,6 +404,75 @@
           </w:hyperlink>
         </w:p>
         <w:p>
+          <w:pPr>
+            <w:pStyle w:val="TOC1"/>
+            <w:tabs>
+              <w:tab w:val="right" w:leader="dot" w:pos="9350"/>
+            </w:tabs>
+            <w:rPr>
+              <w:rFonts w:eastAsiaTheme="minorEastAsia"/>
+              <w:noProof/>
+            </w:rPr>
+          </w:pPr>
+          <w:hyperlink w:anchor="_Toc150875927" w:history="1">
+            <w:r>
+              <w:rPr>
+                <w:rStyle w:val="Hyperlink"/>
+                <w:noProof/>
+              </w:rPr>
+              <w:t>Developer manual</w:t>
+            </w:r>
+            <w:r>
+              <w:rPr>
+                <w:noProof/>
+                <w:webHidden/>
+              </w:rPr>
+              <w:tab/>
+            </w:r>
+            <w:r>
+              <w:rPr>
+                <w:noProof/>
+                <w:webHidden/>
+              </w:rPr>
+              <w:fldChar w:fldCharType="begin"/>
+            </w:r>
+            <w:r>
+              <w:rPr>
+                <w:noProof/>
+                <w:webHidden/>
+              </w:rPr>
+              <w:instrText xml:space="preserve"> PAGEREF _Toc150875927 \h </w:instrText>
+            </w:r>
+            <w:r>
+              <w:rPr>
+                <w:noProof/>
+                <w:webHidden/>
+              </w:rPr>
+            </w:r>
+            <w:r>
+              <w:rPr>
+                <w:noProof/>
+                <w:webHidden/>
+              </w:rPr>
+              <w:fldChar w:fldCharType="separate"/>
+            </w:r>
+            <w:r>
+              <w:rPr>
+                <w:noProof/>
+                <w:webHidden/>
+              </w:rPr>
+              <w:t>10</w:t>
+            </w:r>
+            <w:r>
+              <w:rPr>
+                <w:noProof/>
+                <w:webHidden/>
+              </w:rPr>
+              <w:fldChar w:fldCharType="end"/>
+            </w:r>
+          </w:hyperlink>
+        </w:p>
+        <w:p>
           <w:r>
             <w:rPr>
               <w:b/>
@@ -425,7 +494,7 @@
       <w:pPr>
         <w:pStyle w:val="Heading1"/>
       </w:pPr>
-      <w:bookmarkStart w:id="0" w:name="_Toc150782637"/>
+      <w:bookmarkStart w:id="0" w:name="_Toc150875922"/>
       <w:r>
         <w:lastRenderedPageBreak/>
         <w:t>User Manual</w:t>
@@ -524,6 +593,9 @@
         </mc:AlternateContent>
       </w:r>
       <w:r>
+        <w:rPr>
+          <w:noProof/>
+        </w:rPr>
         <w:drawing>
           <wp:inline distT="0" distB="0" distL="0" distR="0" wp14:anchorId="7FB23789" wp14:editId="05863030">
             <wp:extent cx="4319513" cy="2555630"/>
@@ -578,6 +650,9 @@
         <w:jc w:val="center"/>
       </w:pPr>
       <w:r>
+        <w:rPr>
+          <w:noProof/>
+        </w:rPr>
         <w:drawing>
           <wp:inline distT="0" distB="0" distL="0" distR="0" wp14:anchorId="6EA73C71" wp14:editId="176A9508">
             <wp:extent cx="4319513" cy="2004646"/>
@@ -639,7 +714,7 @@
       <w:pPr>
         <w:pStyle w:val="Heading1"/>
       </w:pPr>
-      <w:bookmarkStart w:id="1" w:name="_Toc150782638"/>
+      <w:bookmarkStart w:id="1" w:name="_Toc150875923"/>
       <w:r>
         <w:lastRenderedPageBreak/>
         <w:t>Administrator Manual</w:t>
@@ -650,7 +725,7 @@
       <w:pPr>
         <w:pStyle w:val="Heading2"/>
       </w:pPr>
-      <w:bookmarkStart w:id="2" w:name="_Toc150782639"/>
+      <w:bookmarkStart w:id="2" w:name="_Toc150875924"/>
       <w:r>
         <w:t>First time setup</w:t>
       </w:r>
@@ -660,7 +735,7 @@
       <w:pPr>
         <w:pStyle w:val="Heading3"/>
       </w:pPr>
-      <w:bookmarkStart w:id="3" w:name="_Toc150782640"/>
+      <w:bookmarkStart w:id="3" w:name="_Toc150875925"/>
       <w:r>
         <w:t>Configuration</w:t>
       </w:r>
@@ -678,6 +753,9 @@
     </w:p>
     <w:p>
       <w:r>
+        <w:rPr>
+          <w:noProof/>
+        </w:rPr>
         <w:drawing>
           <wp:inline distT="0" distB="0" distL="0" distR="0" wp14:anchorId="7DA5B542" wp14:editId="62B3538A">
             <wp:extent cx="5572903" cy="1467055"/>
@@ -719,7 +797,7 @@
       <w:pPr>
         <w:pStyle w:val="Heading3"/>
       </w:pPr>
-      <w:bookmarkStart w:id="4" w:name="_Toc150782641"/>
+      <w:bookmarkStart w:id="4" w:name="_Toc150875926"/>
       <w:r>
         <w:t>Deploying the application using IIS</w:t>
       </w:r>
@@ -2504,6 +2582,8 @@
       <w:r>
         <w:t xml:space="preserve"> text box.</w:t>
       </w:r>
+      <w:bookmarkStart w:id="5" w:name="_GoBack"/>
+      <w:bookmarkEnd w:id="5"/>
     </w:p>
     <w:p>
       <w:pPr>
@@ -2522,7 +2602,7 @@
                   <wp:posOffset>1586865</wp:posOffset>
                 </wp:positionH>
                 <wp:positionV relativeFrom="paragraph">
-                  <wp:posOffset>294005</wp:posOffset>
+                  <wp:posOffset>290195</wp:posOffset>
                 </wp:positionV>
                 <wp:extent cx="1076325" cy="147320"/>
                 <wp:effectExtent l="0" t="0" r="28575" b="24130"/>
@@ -2584,7 +2664,7 @@
           </mc:Choice>
           <mc:Fallback>
             <w:pict>
-              <v:rect w14:anchorId="6D634702" id="Rectangle 47" o:spid="_x0000_s1026" style="position:absolute;margin-left:124.95pt;margin-top:23.15pt;width:84.75pt;height:11.6pt;z-index:251705344;visibility:visible;mso-wrap-style:square;mso-width-percent:0;mso-height-percent:0;mso-wrap-distance-left:9pt;mso-wrap-distance-top:0;mso-wrap-distance-right:9pt;mso-wrap-distance-bottom:0;mso-position-horizontal:absolute;mso-position-horizontal-relative:margin;mso-position-vertical:absolute;mso-position-vertical-relative:text;mso-width-percent:0;mso-height-percent:0;mso-width-relative:margin;mso-height-relative:margin;v-text-anchor:middle" o:gfxdata="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" filled="f" strokecolor="red" strokeweight="1.5pt">
+              <v:rect w14:anchorId="0B3EDC02" id="Rectangle 47" o:spid="_x0000_s1026" style="position:absolute;margin-left:124.95pt;margin-top:22.85pt;width:84.75pt;height:11.6pt;z-index:251705344;visibility:visible;mso-wrap-style:square;mso-width-percent:0;mso-height-percent:0;mso-wrap-distance-left:9pt;mso-wrap-distance-top:0;mso-wrap-distance-right:9pt;mso-wrap-distance-bottom:0;mso-position-horizontal:absolute;mso-position-horizontal-relative:margin;mso-position-vertical:absolute;mso-position-vertical-relative:text;mso-width-percent:0;mso-height-percent:0;mso-width-relative:margin;mso-height-relative:margin;v-text-anchor:middle" o:gfxdata="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" filled="f" strokecolor="red" strokeweight="1.5pt">
                 <w10:wrap anchorx="margin"/>
               </v:rect>
             </w:pict>
@@ -2601,12 +2681,12 @@
               <wp:anchor distT="0" distB="0" distL="114300" distR="114300" simplePos="0" relativeHeight="251707392" behindDoc="0" locked="0" layoutInCell="1" allowOverlap="1" wp14:anchorId="1E8318BC" wp14:editId="2658B632">
                 <wp:simplePos x="0" y="0"/>
                 <wp:positionH relativeFrom="margin">
-                  <wp:posOffset>3185795</wp:posOffset>
+                  <wp:posOffset>3185764</wp:posOffset>
                 </wp:positionH>
                 <wp:positionV relativeFrom="paragraph">
-                  <wp:posOffset>642510</wp:posOffset>
+                  <wp:posOffset>634365</wp:posOffset>
                 </wp:positionV>
-                <wp:extent cx="181369" cy="158697"/>
+                <wp:extent cx="180975" cy="158115"/>
                 <wp:effectExtent l="0" t="0" r="28575" b="13335"/>
                 <wp:wrapNone/>
                 <wp:docPr id="48" name="Rectangle 48"/>
@@ -2618,7 +2698,7 @@
                       <wps:spPr>
                         <a:xfrm>
                           <a:off x="0" y="0"/>
-                          <a:ext cx="181369" cy="158697"/>
+                          <a:ext cx="180975" cy="158115"/>
                         </a:xfrm>
                         <a:prstGeom prst="rect">
                           <a:avLst/>
@@ -2666,7 +2746,7 @@
           </mc:Choice>
           <mc:Fallback>
             <w:pict>
-              <v:rect w14:anchorId="30E54AA9" id="Rectangle 48" o:spid="_x0000_s1026" style="position:absolute;margin-left:250.85pt;margin-top:50.6pt;width:14.3pt;height:12.5pt;z-index:251707392;visibility:visible;mso-wrap-style:square;mso-width-percent:0;mso-height-percent:0;mso-wrap-distance-left:9pt;mso-wrap-distance-top:0;mso-wrap-distance-right:9pt;mso-wrap-distance-bottom:0;mso-position-horizontal:absolute;mso-position-horizontal-relative:margin;mso-position-vertical:absolute;mso-position-vertical-relative:text;mso-width-percent:0;mso-height-percent:0;mso-width-relative:margin;mso-height-relative:margin;v-text-anchor:middle" o:gfxdata="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" filled="f" strokecolor="red" strokeweight="1.5pt">
+              <v:rect w14:anchorId="7E4921FF" id="Rectangle 48" o:spid="_x0000_s1026" style="position:absolute;margin-left:250.85pt;margin-top:49.95pt;width:14.25pt;height:12.45pt;z-index:251707392;visibility:visible;mso-wrap-style:square;mso-width-percent:0;mso-height-percent:0;mso-wrap-distance-left:9pt;mso-wrap-distance-top:0;mso-wrap-distance-right:9pt;mso-wrap-distance-bottom:0;mso-position-horizontal:absolute;mso-position-horizontal-relative:margin;mso-position-vertical:absolute;mso-position-vertical-relative:text;mso-width-percent:0;mso-height-percent:0;mso-width-relative:margin;mso-height-relative:margin;v-text-anchor:middle" o:gfxdata="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" filled="f" strokecolor="red" strokeweight="1.5pt">
                 <w10:wrap anchorx="margin"/>
               </v:rect>
             </w:pict>
@@ -3294,15 +3374,14 @@
       <w:pPr>
         <w:pStyle w:val="Heading1"/>
       </w:pPr>
+      <w:bookmarkStart w:id="6" w:name="_Toc150875927"/>
       <w:r>
         <w:lastRenderedPageBreak/>
         <w:t>Developer manual</w:t>
       </w:r>
-    </w:p>
-    <w:p>
-      <w:bookmarkStart w:id="5" w:name="_GoBack"/>
-      <w:bookmarkEnd w:id="5"/>
-    </w:p>
+      <w:bookmarkEnd w:id="6"/>
+    </w:p>
+    <w:p/>
     <w:sectPr>
       <w:footerReference w:type="default" r:id="rId22"/>
       <w:pgSz w:w="12240" w:h="15840"/>
@@ -3373,7 +3452,7 @@
           <w:rPr>
             <w:noProof/>
           </w:rPr>
-          <w:t>10</w:t>
+          <w:t>8</w:t>
         </w:r>
         <w:r>
           <w:rPr>
@@ -5118,7 +5197,7 @@
 </file>
 
 <file path=customXml/itemProps1.xml><?xml version="1.0" encoding="utf-8"?>
-<ds:datastoreItem xmlns:ds="http://schemas.openxmlformats.org/officeDocument/2006/customXml" ds:itemID="{025E50F3-09B8-4D73-87C5-16CBFDD86BE9}">
+<ds:datastoreItem xmlns:ds="http://schemas.openxmlformats.org/officeDocument/2006/customXml" ds:itemID="{6A85A820-822D-4BD3-8AB0-4D84ABBDD935}">
   <ds:schemaRefs>
     <ds:schemaRef ds:uri="http://schemas.openxmlformats.org/officeDocument/2006/bibliography"/>
   </ds:schemaRefs>

</xml_diff>